<commit_message>
continuação do dicionario da EAP
</commit_message>
<xml_diff>
--- a/PA1/Dicionário_Badala_EAP.docx
+++ b/PA1/Dicionário_Badala_EAP.docx
@@ -243,7 +243,7 @@
                 <w:szCs w:val="24"/>
                 <w:rtl w:val="0"/>
               </w:rPr>
-              <w:t xml:space="preserve">27/11/2017</w:t>
+              <w:t xml:space="preserve">20/10/2017</w:t>
             </w:r>
           </w:p>
         </w:tc>
@@ -315,68 +315,84 @@
             </w:pPr>
             <w:r>
               <w:rPr>
-                <w:rtl w:val="0"/>
-              </w:rPr>
-            </w:r>
-          </w:p>
-        </w:tc>
-        <w:tc>
-          <w:tcPr>
-            <w:vAlign w:val="center"/>
-          </w:tcPr>
-          <w:p>
-            <w:pPr>
-              <w:contextualSpacing w:val="0"/>
-              <w:rPr>
-                <w:rFonts w:ascii="Courier New" w:cs="Courier New" w:eastAsia="Courier New" w:hAnsi="Courier New"/>
-                <w:sz w:val="24"/>
-                <w:szCs w:val="24"/>
-              </w:rPr>
-            </w:pPr>
-            <w:r>
-              <w:rPr>
-                <w:rtl w:val="0"/>
-              </w:rPr>
-            </w:r>
-          </w:p>
-        </w:tc>
-        <w:tc>
-          <w:tcPr>
-            <w:vAlign w:val="center"/>
-          </w:tcPr>
-          <w:p>
-            <w:pPr>
-              <w:contextualSpacing w:val="0"/>
-              <w:rPr>
-                <w:rFonts w:ascii="Courier New" w:cs="Courier New" w:eastAsia="Courier New" w:hAnsi="Courier New"/>
-                <w:sz w:val="24"/>
-                <w:szCs w:val="24"/>
-              </w:rPr>
-            </w:pPr>
-            <w:r>
-              <w:rPr>
-                <w:rtl w:val="0"/>
-              </w:rPr>
-            </w:r>
-          </w:p>
-        </w:tc>
-        <w:tc>
-          <w:tcPr>
-            <w:vAlign w:val="center"/>
-          </w:tcPr>
-          <w:p>
-            <w:pPr>
-              <w:contextualSpacing w:val="0"/>
-              <w:rPr>
-                <w:rFonts w:ascii="Courier New" w:cs="Courier New" w:eastAsia="Courier New" w:hAnsi="Courier New"/>
-                <w:sz w:val="24"/>
-                <w:szCs w:val="24"/>
-              </w:rPr>
-            </w:pPr>
-            <w:r>
-              <w:rPr>
-                <w:rtl w:val="0"/>
-              </w:rPr>
+                <w:rFonts w:ascii="Courier New" w:cs="Courier New" w:eastAsia="Courier New" w:hAnsi="Courier New"/>
+                <w:sz w:val="24"/>
+                <w:szCs w:val="24"/>
+                <w:rtl w:val="0"/>
+              </w:rPr>
+              <w:t xml:space="preserve">1.1</w:t>
+            </w:r>
+          </w:p>
+        </w:tc>
+        <w:tc>
+          <w:tcPr>
+            <w:vAlign w:val="center"/>
+          </w:tcPr>
+          <w:p>
+            <w:pPr>
+              <w:contextualSpacing w:val="0"/>
+              <w:rPr>
+                <w:rFonts w:ascii="Courier New" w:cs="Courier New" w:eastAsia="Courier New" w:hAnsi="Courier New"/>
+                <w:sz w:val="24"/>
+                <w:szCs w:val="24"/>
+              </w:rPr>
+            </w:pPr>
+            <w:r>
+              <w:rPr>
+                <w:rFonts w:ascii="Courier New" w:cs="Courier New" w:eastAsia="Courier New" w:hAnsi="Courier New"/>
+                <w:sz w:val="24"/>
+                <w:szCs w:val="24"/>
+                <w:rtl w:val="0"/>
+              </w:rPr>
+              <w:t xml:space="preserve">25/10/2017</w:t>
+            </w:r>
+          </w:p>
+        </w:tc>
+        <w:tc>
+          <w:tcPr>
+            <w:vAlign w:val="center"/>
+          </w:tcPr>
+          <w:p>
+            <w:pPr>
+              <w:contextualSpacing w:val="0"/>
+              <w:rPr>
+                <w:rFonts w:ascii="Courier New" w:cs="Courier New" w:eastAsia="Courier New" w:hAnsi="Courier New"/>
+                <w:sz w:val="24"/>
+                <w:szCs w:val="24"/>
+              </w:rPr>
+            </w:pPr>
+            <w:r>
+              <w:rPr>
+                <w:rFonts w:ascii="Courier New" w:cs="Courier New" w:eastAsia="Courier New" w:hAnsi="Courier New"/>
+                <w:sz w:val="24"/>
+                <w:szCs w:val="24"/>
+                <w:rtl w:val="0"/>
+              </w:rPr>
+              <w:t xml:space="preserve">matheus tanaques</w:t>
+            </w:r>
+          </w:p>
+        </w:tc>
+        <w:tc>
+          <w:tcPr>
+            <w:vAlign w:val="center"/>
+          </w:tcPr>
+          <w:p>
+            <w:pPr>
+              <w:contextualSpacing w:val="0"/>
+              <w:rPr>
+                <w:rFonts w:ascii="Courier New" w:cs="Courier New" w:eastAsia="Courier New" w:hAnsi="Courier New"/>
+                <w:sz w:val="24"/>
+                <w:szCs w:val="24"/>
+              </w:rPr>
+            </w:pPr>
+            <w:r>
+              <w:rPr>
+                <w:rFonts w:ascii="Courier New" w:cs="Courier New" w:eastAsia="Courier New" w:hAnsi="Courier New"/>
+                <w:sz w:val="24"/>
+                <w:szCs w:val="24"/>
+                <w:rtl w:val="0"/>
+              </w:rPr>
+              <w:t xml:space="preserve">continuação</w:t>
             </w:r>
           </w:p>
         </w:tc>
@@ -1309,28 +1325,324 @@
             </w:pPr>
             <w:r>
               <w:rPr>
-                <w:rtl w:val="0"/>
-              </w:rPr>
-            </w:r>
-          </w:p>
-        </w:tc>
-        <w:tc>
-          <w:tcPr>
-            <w:vAlign w:val="center"/>
-          </w:tcPr>
-          <w:p>
-            <w:pPr>
-              <w:contextualSpacing w:val="0"/>
-              <w:rPr>
-                <w:rFonts w:ascii="Courier New" w:cs="Courier New" w:eastAsia="Courier New" w:hAnsi="Courier New"/>
-                <w:sz w:val="24"/>
-                <w:szCs w:val="24"/>
-              </w:rPr>
-            </w:pPr>
-            <w:r>
-              <w:rPr>
-                <w:rtl w:val="0"/>
-              </w:rPr>
+                <w:rFonts w:ascii="Courier New" w:cs="Courier New" w:eastAsia="Courier New" w:hAnsi="Courier New"/>
+                <w:sz w:val="24"/>
+                <w:szCs w:val="24"/>
+                <w:rtl w:val="0"/>
+              </w:rPr>
+              <w:t xml:space="preserve">Documentação dos processos que serão executados, controlados, monitorados levantando as necessidades das partes interessadas para alcançar os objetivos do projeto</w:t>
+            </w:r>
+          </w:p>
+        </w:tc>
+        <w:tc>
+          <w:tcPr>
+            <w:vAlign w:val="center"/>
+          </w:tcPr>
+          <w:p>
+            <w:pPr>
+              <w:contextualSpacing w:val="0"/>
+              <w:rPr>
+                <w:rFonts w:ascii="Courier New" w:cs="Courier New" w:eastAsia="Courier New" w:hAnsi="Courier New"/>
+                <w:sz w:val="24"/>
+                <w:szCs w:val="24"/>
+              </w:rPr>
+            </w:pPr>
+            <w:r>
+              <w:rPr>
+                <w:rFonts w:ascii="Courier New" w:cs="Courier New" w:eastAsia="Courier New" w:hAnsi="Courier New"/>
+                <w:sz w:val="24"/>
+                <w:szCs w:val="24"/>
+                <w:rtl w:val="0"/>
+              </w:rPr>
+              <w:t xml:space="preserve">Entrega do Plano de gerenciamento do projeto</w:t>
+            </w:r>
+          </w:p>
+        </w:tc>
+      </w:tr>
+      <w:tr>
+        <w:tc>
+          <w:tcPr/>
+          <w:p>
+            <w:pPr>
+              <w:contextualSpacing w:val="0"/>
+              <w:rPr>
+                <w:rFonts w:ascii="Courier New" w:cs="Courier New" w:eastAsia="Courier New" w:hAnsi="Courier New"/>
+                <w:b w:val="1"/>
+                <w:sz w:val="24"/>
+                <w:szCs w:val="24"/>
+              </w:rPr>
+            </w:pPr>
+            <w:r>
+              <w:rPr>
+                <w:rFonts w:ascii="Courier New" w:cs="Courier New" w:eastAsia="Courier New" w:hAnsi="Courier New"/>
+                <w:b w:val="1"/>
+                <w:sz w:val="24"/>
+                <w:szCs w:val="24"/>
+                <w:rtl w:val="0"/>
+              </w:rPr>
+              <w:t xml:space="preserve">1.2.2</w:t>
+            </w:r>
+          </w:p>
+        </w:tc>
+        <w:tc>
+          <w:tcPr/>
+          <w:p>
+            <w:pPr>
+              <w:contextualSpacing w:val="0"/>
+              <w:rPr>
+                <w:rFonts w:ascii="Courier New" w:cs="Courier New" w:eastAsia="Courier New" w:hAnsi="Courier New"/>
+                <w:sz w:val="24"/>
+                <w:szCs w:val="24"/>
+              </w:rPr>
+            </w:pPr>
+            <w:r>
+              <w:rPr>
+                <w:rFonts w:ascii="Courier New" w:cs="Courier New" w:eastAsia="Courier New" w:hAnsi="Courier New"/>
+                <w:sz w:val="24"/>
+                <w:szCs w:val="24"/>
+                <w:rtl w:val="0"/>
+              </w:rPr>
+              <w:t xml:space="preserve">Estrutura Analítica do Projeto (EAP)</w:t>
+            </w:r>
+          </w:p>
+        </w:tc>
+        <w:tc>
+          <w:tcPr>
+            <w:vAlign w:val="center"/>
+          </w:tcPr>
+          <w:p>
+            <w:pPr>
+              <w:contextualSpacing w:val="0"/>
+              <w:rPr>
+                <w:rFonts w:ascii="Courier New" w:cs="Courier New" w:eastAsia="Courier New" w:hAnsi="Courier New"/>
+                <w:sz w:val="24"/>
+                <w:szCs w:val="24"/>
+              </w:rPr>
+            </w:pPr>
+            <w:r>
+              <w:rPr>
+                <w:rFonts w:ascii="Courier New" w:cs="Courier New" w:eastAsia="Courier New" w:hAnsi="Courier New"/>
+                <w:sz w:val="24"/>
+                <w:szCs w:val="24"/>
+                <w:rtl w:val="0"/>
+              </w:rPr>
+              <w:t xml:space="preserve">Hierarquia dos pacotes de trabalhos a serem executados</w:t>
+            </w:r>
+          </w:p>
+        </w:tc>
+        <w:tc>
+          <w:tcPr>
+            <w:vAlign w:val="center"/>
+          </w:tcPr>
+          <w:p>
+            <w:pPr>
+              <w:contextualSpacing w:val="0"/>
+              <w:rPr>
+                <w:rFonts w:ascii="Courier New" w:cs="Courier New" w:eastAsia="Courier New" w:hAnsi="Courier New"/>
+                <w:sz w:val="24"/>
+                <w:szCs w:val="24"/>
+              </w:rPr>
+            </w:pPr>
+            <w:r>
+              <w:rPr>
+                <w:rFonts w:ascii="Courier New" w:cs="Courier New" w:eastAsia="Courier New" w:hAnsi="Courier New"/>
+                <w:sz w:val="24"/>
+                <w:szCs w:val="24"/>
+                <w:rtl w:val="0"/>
+              </w:rPr>
+              <w:t xml:space="preserve">EAP</w:t>
+            </w:r>
+          </w:p>
+        </w:tc>
+      </w:tr>
+      <w:tr>
+        <w:tc>
+          <w:tcPr/>
+          <w:p>
+            <w:pPr>
+              <w:contextualSpacing w:val="0"/>
+              <w:rPr>
+                <w:rFonts w:ascii="Courier New" w:cs="Courier New" w:eastAsia="Courier New" w:hAnsi="Courier New"/>
+                <w:b w:val="1"/>
+                <w:sz w:val="24"/>
+                <w:szCs w:val="24"/>
+              </w:rPr>
+            </w:pPr>
+            <w:r>
+              <w:rPr>
+                <w:rFonts w:ascii="Courier New" w:cs="Courier New" w:eastAsia="Courier New" w:hAnsi="Courier New"/>
+                <w:b w:val="1"/>
+                <w:sz w:val="24"/>
+                <w:szCs w:val="24"/>
+                <w:rtl w:val="0"/>
+              </w:rPr>
+              <w:t xml:space="preserve">1.2.3</w:t>
+            </w:r>
+          </w:p>
+        </w:tc>
+        <w:tc>
+          <w:tcPr/>
+          <w:p>
+            <w:pPr>
+              <w:contextualSpacing w:val="0"/>
+              <w:rPr>
+                <w:rFonts w:ascii="Courier New" w:cs="Courier New" w:eastAsia="Courier New" w:hAnsi="Courier New"/>
+                <w:sz w:val="24"/>
+                <w:szCs w:val="24"/>
+              </w:rPr>
+            </w:pPr>
+            <w:r>
+              <w:rPr>
+                <w:rFonts w:ascii="Courier New" w:cs="Courier New" w:eastAsia="Courier New" w:hAnsi="Courier New"/>
+                <w:sz w:val="24"/>
+                <w:szCs w:val="24"/>
+                <w:rtl w:val="0"/>
+              </w:rPr>
+              <w:t xml:space="preserve">Levantamento do PBLog</w:t>
+            </w:r>
+          </w:p>
+        </w:tc>
+        <w:tc>
+          <w:tcPr>
+            <w:vAlign w:val="center"/>
+          </w:tcPr>
+          <w:p>
+            <w:pPr>
+              <w:contextualSpacing w:val="0"/>
+              <w:rPr>
+                <w:rFonts w:ascii="Courier New" w:cs="Courier New" w:eastAsia="Courier New" w:hAnsi="Courier New"/>
+                <w:sz w:val="24"/>
+                <w:szCs w:val="24"/>
+              </w:rPr>
+            </w:pPr>
+            <w:r>
+              <w:rPr>
+                <w:rFonts w:ascii="Courier New" w:cs="Courier New" w:eastAsia="Courier New" w:hAnsi="Courier New"/>
+                <w:sz w:val="24"/>
+                <w:szCs w:val="24"/>
+                <w:rtl w:val="0"/>
+              </w:rPr>
+              <w:t xml:space="preserve">Listar todas as funcionalidades do produto</w:t>
+            </w:r>
+          </w:p>
+        </w:tc>
+        <w:tc>
+          <w:tcPr>
+            <w:vAlign w:val="center"/>
+          </w:tcPr>
+          <w:p>
+            <w:pPr>
+              <w:contextualSpacing w:val="0"/>
+              <w:rPr>
+                <w:rFonts w:ascii="Courier New" w:cs="Courier New" w:eastAsia="Courier New" w:hAnsi="Courier New"/>
+                <w:sz w:val="24"/>
+                <w:szCs w:val="24"/>
+              </w:rPr>
+            </w:pPr>
+            <w:r>
+              <w:rPr>
+                <w:rFonts w:ascii="Courier New" w:cs="Courier New" w:eastAsia="Courier New" w:hAnsi="Courier New"/>
+                <w:sz w:val="24"/>
+                <w:szCs w:val="24"/>
+                <w:rtl w:val="0"/>
+              </w:rPr>
+              <w:t xml:space="preserve">PBLog</w:t>
+            </w:r>
+          </w:p>
+        </w:tc>
+      </w:tr>
+      <w:tr>
+        <w:tc>
+          <w:tcPr/>
+          <w:p>
+            <w:pPr>
+              <w:contextualSpacing w:val="0"/>
+              <w:rPr>
+                <w:rFonts w:ascii="Courier New" w:cs="Courier New" w:eastAsia="Courier New" w:hAnsi="Courier New"/>
+                <w:b w:val="1"/>
+                <w:sz w:val="24"/>
+                <w:szCs w:val="24"/>
+              </w:rPr>
+            </w:pPr>
+            <w:r>
+              <w:rPr>
+                <w:rFonts w:ascii="Courier New" w:cs="Courier New" w:eastAsia="Courier New" w:hAnsi="Courier New"/>
+                <w:b w:val="1"/>
+                <w:sz w:val="24"/>
+                <w:szCs w:val="24"/>
+                <w:rtl w:val="0"/>
+              </w:rPr>
+              <w:t xml:space="preserve">1.2.4</w:t>
+            </w:r>
+          </w:p>
+        </w:tc>
+        <w:tc>
+          <w:tcPr/>
+          <w:p>
+            <w:pPr>
+              <w:contextualSpacing w:val="0"/>
+              <w:rPr>
+                <w:rFonts w:ascii="Courier New" w:cs="Courier New" w:eastAsia="Courier New" w:hAnsi="Courier New"/>
+                <w:sz w:val="24"/>
+                <w:szCs w:val="24"/>
+              </w:rPr>
+            </w:pPr>
+            <w:r>
+              <w:rPr>
+                <w:rFonts w:ascii="Courier New" w:cs="Courier New" w:eastAsia="Courier New" w:hAnsi="Courier New"/>
+                <w:sz w:val="24"/>
+                <w:szCs w:val="24"/>
+                <w:rtl w:val="0"/>
+              </w:rPr>
+              <w:t xml:space="preserve">Planejamento das Sprint</w:t>
+            </w:r>
+          </w:p>
+        </w:tc>
+        <w:tc>
+          <w:tcPr>
+            <w:vAlign w:val="center"/>
+          </w:tcPr>
+          <w:p>
+            <w:pPr>
+              <w:contextualSpacing w:val="0"/>
+              <w:rPr>
+                <w:rFonts w:ascii="Courier New" w:cs="Courier New" w:eastAsia="Courier New" w:hAnsi="Courier New"/>
+                <w:sz w:val="24"/>
+                <w:szCs w:val="24"/>
+              </w:rPr>
+            </w:pPr>
+            <w:r>
+              <w:rPr>
+                <w:rFonts w:ascii="Courier New" w:cs="Courier New" w:eastAsia="Courier New" w:hAnsi="Courier New"/>
+                <w:sz w:val="24"/>
+                <w:szCs w:val="24"/>
+                <w:rtl w:val="0"/>
+              </w:rPr>
+              <w:t xml:space="preserve">Ciclos regulares de entregas</w:t>
+            </w:r>
+          </w:p>
+        </w:tc>
+        <w:tc>
+          <w:tcPr>
+            <w:vAlign w:val="center"/>
+          </w:tcPr>
+          <w:p>
+            <w:pPr>
+              <w:contextualSpacing w:val="0"/>
+              <w:rPr>
+                <w:rFonts w:ascii="Courier New" w:cs="Courier New" w:eastAsia="Courier New" w:hAnsi="Courier New"/>
+                <w:sz w:val="24"/>
+                <w:szCs w:val="24"/>
+              </w:rPr>
+            </w:pPr>
+            <w:r>
+              <w:rPr>
+                <w:rFonts w:ascii="Courier New" w:cs="Courier New" w:eastAsia="Courier New" w:hAnsi="Courier New"/>
+                <w:sz w:val="24"/>
+                <w:szCs w:val="24"/>
+                <w:rtl w:val="0"/>
+              </w:rPr>
+              <w:t xml:space="preserve">Documento contendo as especificações das sprints</w:t>
             </w:r>
           </w:p>
         </w:tc>

</xml_diff>

<commit_message>
Badala EAP e dicionario continuação
</commit_message>
<xml_diff>
--- a/PA1/Dicionário_Badala_EAP.docx
+++ b/PA1/Dicionário_Badala_EAP.docx
@@ -1760,7 +1760,7 @@
                 <w:szCs w:val="24"/>
                 <w:rtl w:val="0"/>
               </w:rPr>
-              <w:t xml:space="preserve">3.</w:t>
+              <w:t xml:space="preserve">2.1</w:t>
             </w:r>
           </w:p>
         </w:tc>
@@ -1782,51 +1782,55 @@
                 <w:szCs w:val="24"/>
                 <w:rtl w:val="0"/>
               </w:rPr>
-              <w:t xml:space="preserve">Prototipação</w:t>
-            </w:r>
-          </w:p>
-        </w:tc>
-        <w:tc>
-          <w:tcPr>
-            <w:vAlign w:val="center"/>
-          </w:tcPr>
-          <w:p>
-            <w:pPr>
-              <w:contextualSpacing w:val="0"/>
-              <w:rPr>
-                <w:rFonts w:ascii="Courier New" w:cs="Courier New" w:eastAsia="Courier New" w:hAnsi="Courier New"/>
-                <w:sz w:val="24"/>
-                <w:szCs w:val="24"/>
-              </w:rPr>
-            </w:pPr>
-            <w:r>
-              <w:rPr>
-                <w:rtl w:val="0"/>
-              </w:rPr>
-            </w:r>
-          </w:p>
-        </w:tc>
-        <w:tc>
-          <w:tcPr>
-            <w:vAlign w:val="center"/>
-          </w:tcPr>
-          <w:p>
-            <w:pPr>
-              <w:contextualSpacing w:val="0"/>
-              <w:rPr>
-                <w:rFonts w:ascii="Courier New" w:cs="Courier New" w:eastAsia="Courier New" w:hAnsi="Courier New"/>
-                <w:sz w:val="24"/>
-                <w:szCs w:val="24"/>
-              </w:rPr>
-            </w:pPr>
-            <w:r>
-              <w:rPr>
-                <w:rFonts w:ascii="Courier New" w:cs="Courier New" w:eastAsia="Courier New" w:hAnsi="Courier New"/>
-                <w:sz w:val="24"/>
-                <w:szCs w:val="24"/>
-                <w:rtl w:val="0"/>
-              </w:rPr>
-              <w:t xml:space="preserve">Quando todos os artefatos estiverem feitos e validado pelo gestor (PO)</w:t>
+              <w:t xml:space="preserve">Documentação de Especificação de requisitos</w:t>
+            </w:r>
+          </w:p>
+        </w:tc>
+        <w:tc>
+          <w:tcPr>
+            <w:vAlign w:val="center"/>
+          </w:tcPr>
+          <w:p>
+            <w:pPr>
+              <w:contextualSpacing w:val="0"/>
+              <w:rPr>
+                <w:rFonts w:ascii="Courier New" w:cs="Courier New" w:eastAsia="Courier New" w:hAnsi="Courier New"/>
+                <w:sz w:val="24"/>
+                <w:szCs w:val="24"/>
+              </w:rPr>
+            </w:pPr>
+            <w:r>
+              <w:rPr>
+                <w:rFonts w:ascii="Courier New" w:cs="Courier New" w:eastAsia="Courier New" w:hAnsi="Courier New"/>
+                <w:sz w:val="24"/>
+                <w:szCs w:val="24"/>
+                <w:rtl w:val="0"/>
+              </w:rPr>
+              <w:t xml:space="preserve">listagem de requisitos funcionais e não-funcionais</w:t>
+            </w:r>
+          </w:p>
+        </w:tc>
+        <w:tc>
+          <w:tcPr>
+            <w:vAlign w:val="center"/>
+          </w:tcPr>
+          <w:p>
+            <w:pPr>
+              <w:contextualSpacing w:val="0"/>
+              <w:rPr>
+                <w:rFonts w:ascii="Courier New" w:cs="Courier New" w:eastAsia="Courier New" w:hAnsi="Courier New"/>
+                <w:sz w:val="24"/>
+                <w:szCs w:val="24"/>
+              </w:rPr>
+            </w:pPr>
+            <w:r>
+              <w:rPr>
+                <w:rFonts w:ascii="Courier New" w:cs="Courier New" w:eastAsia="Courier New" w:hAnsi="Courier New"/>
+                <w:sz w:val="24"/>
+                <w:szCs w:val="24"/>
+                <w:rtl w:val="0"/>
+              </w:rPr>
+              <w:t xml:space="preserve">Entrega do Documento de requisitos</w:t>
             </w:r>
           </w:p>
         </w:tc>
@@ -1852,6 +1856,510 @@
                 <w:szCs w:val="24"/>
                 <w:rtl w:val="0"/>
               </w:rPr>
+              <w:t xml:space="preserve">2.2</w:t>
+            </w:r>
+          </w:p>
+        </w:tc>
+        <w:tc>
+          <w:tcPr/>
+          <w:p>
+            <w:pPr>
+              <w:contextualSpacing w:val="0"/>
+              <w:rPr>
+                <w:rFonts w:ascii="Courier New" w:cs="Courier New" w:eastAsia="Courier New" w:hAnsi="Courier New"/>
+                <w:sz w:val="24"/>
+                <w:szCs w:val="24"/>
+              </w:rPr>
+            </w:pPr>
+            <w:r>
+              <w:rPr>
+                <w:rFonts w:ascii="Courier New" w:cs="Courier New" w:eastAsia="Courier New" w:hAnsi="Courier New"/>
+                <w:sz w:val="24"/>
+                <w:szCs w:val="24"/>
+                <w:rtl w:val="0"/>
+              </w:rPr>
+              <w:t xml:space="preserve">Documentação de especificação de casos de uso</w:t>
+            </w:r>
+          </w:p>
+        </w:tc>
+        <w:tc>
+          <w:tcPr>
+            <w:vAlign w:val="center"/>
+          </w:tcPr>
+          <w:p>
+            <w:pPr>
+              <w:contextualSpacing w:val="0"/>
+              <w:rPr>
+                <w:rFonts w:ascii="Courier New" w:cs="Courier New" w:eastAsia="Courier New" w:hAnsi="Courier New"/>
+                <w:sz w:val="24"/>
+                <w:szCs w:val="24"/>
+              </w:rPr>
+            </w:pPr>
+            <w:r>
+              <w:rPr>
+                <w:rFonts w:ascii="Courier New" w:cs="Courier New" w:eastAsia="Courier New" w:hAnsi="Courier New"/>
+                <w:sz w:val="24"/>
+                <w:szCs w:val="24"/>
+                <w:rtl w:val="0"/>
+              </w:rPr>
+              <w:t xml:space="preserve">O Diagrama Uso em que o objetivo é auxiliar a comunicação entre os analistas e o cliente.</w:t>
+            </w:r>
+          </w:p>
+        </w:tc>
+        <w:tc>
+          <w:tcPr>
+            <w:vAlign w:val="center"/>
+          </w:tcPr>
+          <w:p>
+            <w:pPr>
+              <w:contextualSpacing w:val="0"/>
+              <w:rPr>
+                <w:rFonts w:ascii="Courier New" w:cs="Courier New" w:eastAsia="Courier New" w:hAnsi="Courier New"/>
+                <w:sz w:val="24"/>
+                <w:szCs w:val="24"/>
+              </w:rPr>
+            </w:pPr>
+            <w:r>
+              <w:rPr>
+                <w:rFonts w:ascii="Courier New" w:cs="Courier New" w:eastAsia="Courier New" w:hAnsi="Courier New"/>
+                <w:sz w:val="24"/>
+                <w:szCs w:val="24"/>
+                <w:rtl w:val="0"/>
+              </w:rPr>
+              <w:t xml:space="preserve">Diagrama de casos de uso</w:t>
+            </w:r>
+          </w:p>
+        </w:tc>
+      </w:tr>
+      <w:tr>
+        <w:tc>
+          <w:tcPr/>
+          <w:p>
+            <w:pPr>
+              <w:contextualSpacing w:val="0"/>
+              <w:rPr>
+                <w:rFonts w:ascii="Courier New" w:cs="Courier New" w:eastAsia="Courier New" w:hAnsi="Courier New"/>
+                <w:b w:val="1"/>
+                <w:sz w:val="24"/>
+                <w:szCs w:val="24"/>
+              </w:rPr>
+            </w:pPr>
+            <w:r>
+              <w:rPr>
+                <w:rFonts w:ascii="Courier New" w:cs="Courier New" w:eastAsia="Courier New" w:hAnsi="Courier New"/>
+                <w:b w:val="1"/>
+                <w:sz w:val="24"/>
+                <w:szCs w:val="24"/>
+                <w:rtl w:val="0"/>
+              </w:rPr>
+              <w:t xml:space="preserve">2.3</w:t>
+            </w:r>
+          </w:p>
+        </w:tc>
+        <w:tc>
+          <w:tcPr/>
+          <w:p>
+            <w:pPr>
+              <w:contextualSpacing w:val="0"/>
+              <w:rPr>
+                <w:rFonts w:ascii="Courier New" w:cs="Courier New" w:eastAsia="Courier New" w:hAnsi="Courier New"/>
+                <w:sz w:val="24"/>
+                <w:szCs w:val="24"/>
+              </w:rPr>
+            </w:pPr>
+            <w:r>
+              <w:rPr>
+                <w:rFonts w:ascii="Courier New" w:cs="Courier New" w:eastAsia="Courier New" w:hAnsi="Courier New"/>
+                <w:sz w:val="24"/>
+                <w:szCs w:val="24"/>
+                <w:rtl w:val="0"/>
+              </w:rPr>
+              <w:t xml:space="preserve">User Stories</w:t>
+            </w:r>
+          </w:p>
+        </w:tc>
+        <w:tc>
+          <w:tcPr>
+            <w:vAlign w:val="center"/>
+          </w:tcPr>
+          <w:p>
+            <w:pPr>
+              <w:contextualSpacing w:val="0"/>
+              <w:rPr>
+                <w:rFonts w:ascii="Courier New" w:cs="Courier New" w:eastAsia="Courier New" w:hAnsi="Courier New"/>
+                <w:sz w:val="24"/>
+                <w:szCs w:val="24"/>
+              </w:rPr>
+            </w:pPr>
+            <w:r>
+              <w:rPr>
+                <w:rFonts w:ascii="Courier New" w:cs="Courier New" w:eastAsia="Courier New" w:hAnsi="Courier New"/>
+                <w:sz w:val="24"/>
+                <w:szCs w:val="24"/>
+                <w:rtl w:val="0"/>
+              </w:rPr>
+              <w:t xml:space="preserve">Breve descrição da necessidade do cliente.</w:t>
+            </w:r>
+          </w:p>
+        </w:tc>
+        <w:tc>
+          <w:tcPr>
+            <w:vAlign w:val="center"/>
+          </w:tcPr>
+          <w:p>
+            <w:pPr>
+              <w:contextualSpacing w:val="0"/>
+              <w:rPr>
+                <w:rFonts w:ascii="Courier New" w:cs="Courier New" w:eastAsia="Courier New" w:hAnsi="Courier New"/>
+                <w:sz w:val="24"/>
+                <w:szCs w:val="24"/>
+              </w:rPr>
+            </w:pPr>
+            <w:r>
+              <w:rPr>
+                <w:rFonts w:ascii="Courier New" w:cs="Courier New" w:eastAsia="Courier New" w:hAnsi="Courier New"/>
+                <w:sz w:val="24"/>
+                <w:szCs w:val="24"/>
+                <w:rtl w:val="0"/>
+              </w:rPr>
+              <w:t xml:space="preserve">User Stories</w:t>
+            </w:r>
+          </w:p>
+        </w:tc>
+      </w:tr>
+      <w:tr>
+        <w:tc>
+          <w:tcPr/>
+          <w:p>
+            <w:pPr>
+              <w:contextualSpacing w:val="0"/>
+              <w:rPr>
+                <w:rFonts w:ascii="Courier New" w:cs="Courier New" w:eastAsia="Courier New" w:hAnsi="Courier New"/>
+                <w:b w:val="1"/>
+                <w:sz w:val="24"/>
+                <w:szCs w:val="24"/>
+              </w:rPr>
+            </w:pPr>
+            <w:r>
+              <w:rPr>
+                <w:rFonts w:ascii="Courier New" w:cs="Courier New" w:eastAsia="Courier New" w:hAnsi="Courier New"/>
+                <w:b w:val="1"/>
+                <w:sz w:val="24"/>
+                <w:szCs w:val="24"/>
+                <w:rtl w:val="0"/>
+              </w:rPr>
+              <w:t xml:space="preserve">3.</w:t>
+            </w:r>
+          </w:p>
+        </w:tc>
+        <w:tc>
+          <w:tcPr/>
+          <w:p>
+            <w:pPr>
+              <w:contextualSpacing w:val="0"/>
+              <w:rPr>
+                <w:rFonts w:ascii="Courier New" w:cs="Courier New" w:eastAsia="Courier New" w:hAnsi="Courier New"/>
+                <w:sz w:val="24"/>
+                <w:szCs w:val="24"/>
+              </w:rPr>
+            </w:pPr>
+            <w:r>
+              <w:rPr>
+                <w:rFonts w:ascii="Courier New" w:cs="Courier New" w:eastAsia="Courier New" w:hAnsi="Courier New"/>
+                <w:sz w:val="24"/>
+                <w:szCs w:val="24"/>
+                <w:rtl w:val="0"/>
+              </w:rPr>
+              <w:t xml:space="preserve">Prototipação</w:t>
+            </w:r>
+          </w:p>
+          <w:p>
+            <w:pPr>
+              <w:contextualSpacing w:val="0"/>
+              <w:rPr>
+                <w:rFonts w:ascii="Courier New" w:cs="Courier New" w:eastAsia="Courier New" w:hAnsi="Courier New"/>
+                <w:sz w:val="24"/>
+                <w:szCs w:val="24"/>
+              </w:rPr>
+            </w:pPr>
+            <w:r>
+              <w:rPr>
+                <w:rtl w:val="0"/>
+              </w:rPr>
+            </w:r>
+          </w:p>
+          <w:p>
+            <w:pPr>
+              <w:contextualSpacing w:val="0"/>
+              <w:rPr>
+                <w:rFonts w:ascii="Courier New" w:cs="Courier New" w:eastAsia="Courier New" w:hAnsi="Courier New"/>
+                <w:sz w:val="24"/>
+                <w:szCs w:val="24"/>
+              </w:rPr>
+            </w:pPr>
+            <w:r>
+              <w:rPr>
+                <w:rtl w:val="0"/>
+              </w:rPr>
+            </w:r>
+          </w:p>
+        </w:tc>
+        <w:tc>
+          <w:tcPr>
+            <w:vAlign w:val="center"/>
+          </w:tcPr>
+          <w:p>
+            <w:pPr>
+              <w:contextualSpacing w:val="0"/>
+              <w:rPr>
+                <w:rFonts w:ascii="Courier New" w:cs="Courier New" w:eastAsia="Courier New" w:hAnsi="Courier New"/>
+                <w:sz w:val="24"/>
+                <w:szCs w:val="24"/>
+              </w:rPr>
+            </w:pPr>
+            <w:r>
+              <w:rPr>
+                <w:rtl w:val="0"/>
+              </w:rPr>
+            </w:r>
+          </w:p>
+        </w:tc>
+        <w:tc>
+          <w:tcPr>
+            <w:vAlign w:val="center"/>
+          </w:tcPr>
+          <w:p>
+            <w:pPr>
+              <w:contextualSpacing w:val="0"/>
+              <w:rPr>
+                <w:rFonts w:ascii="Courier New" w:cs="Courier New" w:eastAsia="Courier New" w:hAnsi="Courier New"/>
+                <w:sz w:val="24"/>
+                <w:szCs w:val="24"/>
+              </w:rPr>
+            </w:pPr>
+            <w:r>
+              <w:rPr>
+                <w:rFonts w:ascii="Courier New" w:cs="Courier New" w:eastAsia="Courier New" w:hAnsi="Courier New"/>
+                <w:sz w:val="24"/>
+                <w:szCs w:val="24"/>
+                <w:rtl w:val="0"/>
+              </w:rPr>
+              <w:t xml:space="preserve">Quando todos os artefatos estiverem feitos e validado pelo gestor (PO)</w:t>
+            </w:r>
+          </w:p>
+        </w:tc>
+      </w:tr>
+      <w:tr>
+        <w:tc>
+          <w:tcPr/>
+          <w:p>
+            <w:pPr>
+              <w:contextualSpacing w:val="0"/>
+              <w:rPr>
+                <w:rFonts w:ascii="Courier New" w:cs="Courier New" w:eastAsia="Courier New" w:hAnsi="Courier New"/>
+                <w:b w:val="1"/>
+                <w:sz w:val="24"/>
+                <w:szCs w:val="24"/>
+              </w:rPr>
+            </w:pPr>
+            <w:r>
+              <w:rPr>
+                <w:rFonts w:ascii="Courier New" w:cs="Courier New" w:eastAsia="Courier New" w:hAnsi="Courier New"/>
+                <w:b w:val="1"/>
+                <w:sz w:val="24"/>
+                <w:szCs w:val="24"/>
+                <w:rtl w:val="0"/>
+              </w:rPr>
+              <w:t xml:space="preserve">3.1</w:t>
+            </w:r>
+          </w:p>
+        </w:tc>
+        <w:tc>
+          <w:tcPr/>
+          <w:p>
+            <w:pPr>
+              <w:contextualSpacing w:val="0"/>
+              <w:rPr>
+                <w:rFonts w:ascii="Courier New" w:cs="Courier New" w:eastAsia="Courier New" w:hAnsi="Courier New"/>
+                <w:sz w:val="24"/>
+                <w:szCs w:val="24"/>
+              </w:rPr>
+            </w:pPr>
+            <w:r>
+              <w:rPr>
+                <w:rFonts w:ascii="Courier New" w:cs="Courier New" w:eastAsia="Courier New" w:hAnsi="Courier New"/>
+                <w:sz w:val="24"/>
+                <w:szCs w:val="24"/>
+                <w:rtl w:val="0"/>
+              </w:rPr>
+              <w:t xml:space="preserve">Protótipo de baixa fidelidade</w:t>
+            </w:r>
+          </w:p>
+        </w:tc>
+        <w:tc>
+          <w:tcPr>
+            <w:vAlign w:val="center"/>
+          </w:tcPr>
+          <w:p>
+            <w:pPr>
+              <w:contextualSpacing w:val="0"/>
+              <w:rPr>
+                <w:rFonts w:ascii="Courier New" w:cs="Courier New" w:eastAsia="Courier New" w:hAnsi="Courier New"/>
+                <w:sz w:val="24"/>
+                <w:szCs w:val="24"/>
+              </w:rPr>
+            </w:pPr>
+            <w:r>
+              <w:rPr>
+                <w:rFonts w:ascii="Courier New" w:cs="Courier New" w:eastAsia="Courier New" w:hAnsi="Courier New"/>
+                <w:sz w:val="24"/>
+                <w:szCs w:val="24"/>
+                <w:rtl w:val="0"/>
+              </w:rPr>
+              <w:t xml:space="preserve">Maneira superficial de passar a ideia do projeto, definindo de modo simples como seria a interação do usuário com o projeto sem preocupação com design.</w:t>
+            </w:r>
+          </w:p>
+        </w:tc>
+        <w:tc>
+          <w:tcPr/>
+          <w:p>
+            <w:pPr>
+              <w:contextualSpacing w:val="0"/>
+              <w:rPr>
+                <w:rFonts w:ascii="Courier New" w:cs="Courier New" w:eastAsia="Courier New" w:hAnsi="Courier New"/>
+                <w:sz w:val="24"/>
+                <w:szCs w:val="24"/>
+              </w:rPr>
+            </w:pPr>
+            <w:r>
+              <w:rPr>
+                <w:rFonts w:ascii="Courier New" w:cs="Courier New" w:eastAsia="Courier New" w:hAnsi="Courier New"/>
+                <w:sz w:val="24"/>
+                <w:szCs w:val="24"/>
+                <w:rtl w:val="0"/>
+              </w:rPr>
+              <w:t xml:space="preserve">Protótipo de baixa fidelidade</w:t>
+            </w:r>
+          </w:p>
+        </w:tc>
+      </w:tr>
+      <w:tr>
+        <w:tc>
+          <w:tcPr/>
+          <w:p>
+            <w:pPr>
+              <w:contextualSpacing w:val="0"/>
+              <w:rPr>
+                <w:rFonts w:ascii="Courier New" w:cs="Courier New" w:eastAsia="Courier New" w:hAnsi="Courier New"/>
+                <w:b w:val="1"/>
+                <w:sz w:val="24"/>
+                <w:szCs w:val="24"/>
+              </w:rPr>
+            </w:pPr>
+            <w:r>
+              <w:rPr>
+                <w:rFonts w:ascii="Courier New" w:cs="Courier New" w:eastAsia="Courier New" w:hAnsi="Courier New"/>
+                <w:b w:val="1"/>
+                <w:sz w:val="24"/>
+                <w:szCs w:val="24"/>
+                <w:rtl w:val="0"/>
+              </w:rPr>
+              <w:t xml:space="preserve">3.2</w:t>
+            </w:r>
+          </w:p>
+        </w:tc>
+        <w:tc>
+          <w:tcPr/>
+          <w:p>
+            <w:pPr>
+              <w:contextualSpacing w:val="0"/>
+              <w:rPr>
+                <w:rFonts w:ascii="Courier New" w:cs="Courier New" w:eastAsia="Courier New" w:hAnsi="Courier New"/>
+                <w:sz w:val="24"/>
+                <w:szCs w:val="24"/>
+              </w:rPr>
+            </w:pPr>
+            <w:r>
+              <w:rPr>
+                <w:rFonts w:ascii="Courier New" w:cs="Courier New" w:eastAsia="Courier New" w:hAnsi="Courier New"/>
+                <w:sz w:val="24"/>
+                <w:szCs w:val="24"/>
+                <w:rtl w:val="0"/>
+              </w:rPr>
+              <w:t xml:space="preserve">Protótipo de alta fidelidade</w:t>
+            </w:r>
+          </w:p>
+        </w:tc>
+        <w:tc>
+          <w:tcPr>
+            <w:vAlign w:val="center"/>
+          </w:tcPr>
+          <w:p>
+            <w:pPr>
+              <w:contextualSpacing w:val="0"/>
+              <w:rPr>
+                <w:rFonts w:ascii="Courier New" w:cs="Courier New" w:eastAsia="Courier New" w:hAnsi="Courier New"/>
+                <w:sz w:val="24"/>
+                <w:szCs w:val="24"/>
+              </w:rPr>
+            </w:pPr>
+            <w:r>
+              <w:rPr>
+                <w:rFonts w:ascii="Courier New" w:cs="Courier New" w:eastAsia="Courier New" w:hAnsi="Courier New"/>
+                <w:sz w:val="24"/>
+                <w:szCs w:val="24"/>
+                <w:rtl w:val="0"/>
+              </w:rPr>
+              <w:t xml:space="preserve">Representação aproximada do projeto final.</w:t>
+            </w:r>
+          </w:p>
+        </w:tc>
+        <w:tc>
+          <w:tcPr>
+            <w:vAlign w:val="center"/>
+          </w:tcPr>
+          <w:p>
+            <w:pPr>
+              <w:contextualSpacing w:val="0"/>
+              <w:rPr>
+                <w:rFonts w:ascii="Courier New" w:cs="Courier New" w:eastAsia="Courier New" w:hAnsi="Courier New"/>
+                <w:sz w:val="24"/>
+                <w:szCs w:val="24"/>
+              </w:rPr>
+            </w:pPr>
+            <w:r>
+              <w:rPr>
+                <w:rFonts w:ascii="Courier New" w:cs="Courier New" w:eastAsia="Courier New" w:hAnsi="Courier New"/>
+                <w:sz w:val="24"/>
+                <w:szCs w:val="24"/>
+                <w:rtl w:val="0"/>
+              </w:rPr>
+              <w:t xml:space="preserve">Protótipo de alta fidelidade</w:t>
+            </w:r>
+          </w:p>
+        </w:tc>
+      </w:tr>
+      <w:tr>
+        <w:tc>
+          <w:tcPr/>
+          <w:p>
+            <w:pPr>
+              <w:contextualSpacing w:val="0"/>
+              <w:rPr>
+                <w:rFonts w:ascii="Courier New" w:cs="Courier New" w:eastAsia="Courier New" w:hAnsi="Courier New"/>
+                <w:b w:val="1"/>
+                <w:sz w:val="24"/>
+                <w:szCs w:val="24"/>
+              </w:rPr>
+            </w:pPr>
+            <w:r>
+              <w:rPr>
+                <w:rFonts w:ascii="Courier New" w:cs="Courier New" w:eastAsia="Courier New" w:hAnsi="Courier New"/>
+                <w:b w:val="1"/>
+                <w:sz w:val="24"/>
+                <w:szCs w:val="24"/>
+                <w:rtl w:val="0"/>
+              </w:rPr>
               <w:t xml:space="preserve">4.</w:t>
             </w:r>
           </w:p>
@@ -1922,7 +2430,7 @@
                 <w:szCs w:val="24"/>
                 <w:rtl w:val="0"/>
               </w:rPr>
-              <w:t xml:space="preserve">Detalhamento abaixo.</w:t>
+              <w:t xml:space="preserve">Quando todos os artefatos estiverem feitos e validado pelo gestor (PO)</w:t>
             </w:r>
           </w:p>
         </w:tc>

</xml_diff>

<commit_message>
termino do Dicionario EAP
</commit_message>
<xml_diff>
--- a/PA1/Dicionário_Badala_EAP.docx
+++ b/PA1/Dicionário_Badala_EAP.docx
@@ -2517,8 +2517,12 @@
             </w:pPr>
             <w:r>
               <w:rPr>
-                <w:rtl w:val="0"/>
-              </w:rPr>
+                <w:rFonts w:ascii="Courier New" w:cs="Courier New" w:eastAsia="Courier New" w:hAnsi="Courier New"/>
+                <w:sz w:val="24"/>
+                <w:szCs w:val="24"/>
+                <w:rtl w:val="0"/>
+              </w:rPr>
+              <w:t xml:space="preserve">-</w:t>
             </w:r>
           </w:p>
         </w:tc>
@@ -2999,8 +3003,12 @@
             </w:pPr>
             <w:r>
               <w:rPr>
-                <w:rtl w:val="0"/>
-              </w:rPr>
+                <w:rFonts w:ascii="Courier New" w:cs="Courier New" w:eastAsia="Courier New" w:hAnsi="Courier New"/>
+                <w:sz w:val="24"/>
+                <w:szCs w:val="24"/>
+                <w:rtl w:val="0"/>
+              </w:rPr>
+              <w:t xml:space="preserve">-</w:t>
             </w:r>
           </w:p>
         </w:tc>
@@ -3050,6 +3058,384 @@
                 <w:szCs w:val="24"/>
                 <w:rtl w:val="0"/>
               </w:rPr>
+              <w:t xml:space="preserve">4.2.1</w:t>
+            </w:r>
+          </w:p>
+        </w:tc>
+        <w:tc>
+          <w:tcPr/>
+          <w:p>
+            <w:pPr>
+              <w:contextualSpacing w:val="0"/>
+              <w:rPr>
+                <w:rFonts w:ascii="Courier New" w:cs="Courier New" w:eastAsia="Courier New" w:hAnsi="Courier New"/>
+                <w:sz w:val="24"/>
+                <w:szCs w:val="24"/>
+              </w:rPr>
+            </w:pPr>
+            <w:r>
+              <w:rPr>
+                <w:rFonts w:ascii="Courier New" w:cs="Courier New" w:eastAsia="Courier New" w:hAnsi="Courier New"/>
+                <w:sz w:val="24"/>
+                <w:szCs w:val="24"/>
+                <w:rtl w:val="0"/>
+              </w:rPr>
+              <w:t xml:space="preserve">Código fonte do front-end</w:t>
+            </w:r>
+          </w:p>
+        </w:tc>
+        <w:tc>
+          <w:tcPr/>
+          <w:p>
+            <w:pPr>
+              <w:contextualSpacing w:val="0"/>
+              <w:rPr>
+                <w:rFonts w:ascii="Courier New" w:cs="Courier New" w:eastAsia="Courier New" w:hAnsi="Courier New"/>
+                <w:sz w:val="24"/>
+                <w:szCs w:val="24"/>
+              </w:rPr>
+            </w:pPr>
+            <w:r>
+              <w:rPr>
+                <w:rFonts w:ascii="Courier New" w:cs="Courier New" w:eastAsia="Courier New" w:hAnsi="Courier New"/>
+                <w:sz w:val="24"/>
+                <w:szCs w:val="24"/>
+                <w:rtl w:val="0"/>
+              </w:rPr>
+              <w:t xml:space="preserve">Conjunto de instruções responsável pela interação do usuário para com a aplicação</w:t>
+            </w:r>
+          </w:p>
+        </w:tc>
+        <w:tc>
+          <w:tcPr/>
+          <w:p>
+            <w:pPr>
+              <w:contextualSpacing w:val="0"/>
+              <w:rPr>
+                <w:rFonts w:ascii="Courier New" w:cs="Courier New" w:eastAsia="Courier New" w:hAnsi="Courier New"/>
+                <w:sz w:val="24"/>
+                <w:szCs w:val="24"/>
+              </w:rPr>
+            </w:pPr>
+            <w:r>
+              <w:rPr>
+                <w:rFonts w:ascii="Courier New" w:cs="Courier New" w:eastAsia="Courier New" w:hAnsi="Courier New"/>
+                <w:sz w:val="24"/>
+                <w:szCs w:val="24"/>
+                <w:rtl w:val="0"/>
+              </w:rPr>
+              <w:t xml:space="preserve">Código fonte do front-end</w:t>
+            </w:r>
+          </w:p>
+        </w:tc>
+      </w:tr>
+      <w:tr>
+        <w:tc>
+          <w:tcPr/>
+          <w:p>
+            <w:pPr>
+              <w:contextualSpacing w:val="0"/>
+              <w:rPr>
+                <w:rFonts w:ascii="Courier New" w:cs="Courier New" w:eastAsia="Courier New" w:hAnsi="Courier New"/>
+                <w:b w:val="1"/>
+                <w:sz w:val="24"/>
+                <w:szCs w:val="24"/>
+              </w:rPr>
+            </w:pPr>
+            <w:r>
+              <w:rPr>
+                <w:rFonts w:ascii="Courier New" w:cs="Courier New" w:eastAsia="Courier New" w:hAnsi="Courier New"/>
+                <w:b w:val="1"/>
+                <w:sz w:val="24"/>
+                <w:szCs w:val="24"/>
+                <w:rtl w:val="0"/>
+              </w:rPr>
+              <w:t xml:space="preserve">4.2.2</w:t>
+            </w:r>
+          </w:p>
+        </w:tc>
+        <w:tc>
+          <w:tcPr/>
+          <w:p>
+            <w:pPr>
+              <w:contextualSpacing w:val="0"/>
+              <w:rPr>
+                <w:rFonts w:ascii="Courier New" w:cs="Courier New" w:eastAsia="Courier New" w:hAnsi="Courier New"/>
+                <w:sz w:val="24"/>
+                <w:szCs w:val="24"/>
+              </w:rPr>
+            </w:pPr>
+            <w:r>
+              <w:rPr>
+                <w:rFonts w:ascii="Courier New" w:cs="Courier New" w:eastAsia="Courier New" w:hAnsi="Courier New"/>
+                <w:sz w:val="24"/>
+                <w:szCs w:val="24"/>
+                <w:rtl w:val="0"/>
+              </w:rPr>
+              <w:t xml:space="preserve">Código fonte do back-end</w:t>
+            </w:r>
+          </w:p>
+        </w:tc>
+        <w:tc>
+          <w:tcPr>
+            <w:vAlign w:val="center"/>
+          </w:tcPr>
+          <w:p>
+            <w:pPr>
+              <w:contextualSpacing w:val="0"/>
+              <w:rPr>
+                <w:rFonts w:ascii="Courier New" w:cs="Courier New" w:eastAsia="Courier New" w:hAnsi="Courier New"/>
+                <w:sz w:val="24"/>
+                <w:szCs w:val="24"/>
+              </w:rPr>
+            </w:pPr>
+            <w:r>
+              <w:rPr>
+                <w:rFonts w:ascii="Courier New" w:cs="Courier New" w:eastAsia="Courier New" w:hAnsi="Courier New"/>
+                <w:sz w:val="24"/>
+                <w:szCs w:val="24"/>
+                <w:rtl w:val="0"/>
+              </w:rPr>
+              <w:t xml:space="preserve">Conjunto de instruções responsável pela lógica e pela persistência de dados. </w:t>
+            </w:r>
+          </w:p>
+        </w:tc>
+        <w:tc>
+          <w:tcPr/>
+          <w:p>
+            <w:pPr>
+              <w:contextualSpacing w:val="0"/>
+              <w:rPr>
+                <w:rFonts w:ascii="Courier New" w:cs="Courier New" w:eastAsia="Courier New" w:hAnsi="Courier New"/>
+                <w:sz w:val="24"/>
+                <w:szCs w:val="24"/>
+              </w:rPr>
+            </w:pPr>
+            <w:r>
+              <w:rPr>
+                <w:rFonts w:ascii="Courier New" w:cs="Courier New" w:eastAsia="Courier New" w:hAnsi="Courier New"/>
+                <w:sz w:val="24"/>
+                <w:szCs w:val="24"/>
+                <w:rtl w:val="0"/>
+              </w:rPr>
+              <w:t xml:space="preserve">Código fonte do back-end</w:t>
+            </w:r>
+          </w:p>
+        </w:tc>
+      </w:tr>
+      <w:tr>
+        <w:tc>
+          <w:tcPr/>
+          <w:p>
+            <w:pPr>
+              <w:contextualSpacing w:val="0"/>
+              <w:rPr>
+                <w:rFonts w:ascii="Courier New" w:cs="Courier New" w:eastAsia="Courier New" w:hAnsi="Courier New"/>
+                <w:b w:val="1"/>
+                <w:sz w:val="24"/>
+                <w:szCs w:val="24"/>
+              </w:rPr>
+            </w:pPr>
+            <w:r>
+              <w:rPr>
+                <w:rFonts w:ascii="Courier New" w:cs="Courier New" w:eastAsia="Courier New" w:hAnsi="Courier New"/>
+                <w:b w:val="1"/>
+                <w:sz w:val="24"/>
+                <w:szCs w:val="24"/>
+                <w:rtl w:val="0"/>
+              </w:rPr>
+              <w:t xml:space="preserve">4.2.3</w:t>
+            </w:r>
+          </w:p>
+        </w:tc>
+        <w:tc>
+          <w:tcPr/>
+          <w:p>
+            <w:pPr>
+              <w:contextualSpacing w:val="0"/>
+              <w:rPr>
+                <w:rFonts w:ascii="Courier New" w:cs="Courier New" w:eastAsia="Courier New" w:hAnsi="Courier New"/>
+                <w:sz w:val="24"/>
+                <w:szCs w:val="24"/>
+              </w:rPr>
+            </w:pPr>
+            <w:r>
+              <w:rPr>
+                <w:rFonts w:ascii="Courier New" w:cs="Courier New" w:eastAsia="Courier New" w:hAnsi="Courier New"/>
+                <w:sz w:val="24"/>
+                <w:szCs w:val="24"/>
+                <w:rtl w:val="0"/>
+              </w:rPr>
+              <w:t xml:space="preserve">Banco de dados</w:t>
+            </w:r>
+          </w:p>
+        </w:tc>
+        <w:tc>
+          <w:tcPr>
+            <w:vAlign w:val="center"/>
+          </w:tcPr>
+          <w:p>
+            <w:pPr>
+              <w:contextualSpacing w:val="0"/>
+              <w:rPr>
+                <w:rFonts w:ascii="Courier New" w:cs="Courier New" w:eastAsia="Courier New" w:hAnsi="Courier New"/>
+                <w:sz w:val="24"/>
+                <w:szCs w:val="24"/>
+              </w:rPr>
+            </w:pPr>
+            <w:r>
+              <w:rPr>
+                <w:rFonts w:ascii="Courier New" w:cs="Courier New" w:eastAsia="Courier New" w:hAnsi="Courier New"/>
+                <w:sz w:val="24"/>
+                <w:szCs w:val="24"/>
+                <w:rtl w:val="0"/>
+              </w:rPr>
+              <w:t xml:space="preserve">Coleção de dados que se relacionam entre si de forma que crie sentido</w:t>
+            </w:r>
+          </w:p>
+        </w:tc>
+        <w:tc>
+          <w:tcPr>
+            <w:vAlign w:val="center"/>
+          </w:tcPr>
+          <w:p>
+            <w:pPr>
+              <w:contextualSpacing w:val="0"/>
+              <w:rPr>
+                <w:rFonts w:ascii="Courier New" w:cs="Courier New" w:eastAsia="Courier New" w:hAnsi="Courier New"/>
+                <w:sz w:val="24"/>
+                <w:szCs w:val="24"/>
+              </w:rPr>
+            </w:pPr>
+            <w:r>
+              <w:rPr>
+                <w:rFonts w:ascii="Courier New" w:cs="Courier New" w:eastAsia="Courier New" w:hAnsi="Courier New"/>
+                <w:sz w:val="24"/>
+                <w:szCs w:val="24"/>
+                <w:rtl w:val="0"/>
+              </w:rPr>
+              <w:t xml:space="preserve">Banco de dados</w:t>
+            </w:r>
+          </w:p>
+        </w:tc>
+      </w:tr>
+      <w:tr>
+        <w:tc>
+          <w:tcPr/>
+          <w:p>
+            <w:pPr>
+              <w:contextualSpacing w:val="0"/>
+              <w:rPr>
+                <w:rFonts w:ascii="Courier New" w:cs="Courier New" w:eastAsia="Courier New" w:hAnsi="Courier New"/>
+                <w:b w:val="1"/>
+                <w:sz w:val="24"/>
+                <w:szCs w:val="24"/>
+              </w:rPr>
+            </w:pPr>
+            <w:r>
+              <w:rPr>
+                <w:rFonts w:ascii="Courier New" w:cs="Courier New" w:eastAsia="Courier New" w:hAnsi="Courier New"/>
+                <w:b w:val="1"/>
+                <w:sz w:val="24"/>
+                <w:szCs w:val="24"/>
+                <w:rtl w:val="0"/>
+              </w:rPr>
+              <w:t xml:space="preserve">4.2.4</w:t>
+            </w:r>
+          </w:p>
+        </w:tc>
+        <w:tc>
+          <w:tcPr/>
+          <w:p>
+            <w:pPr>
+              <w:contextualSpacing w:val="0"/>
+              <w:rPr>
+                <w:rFonts w:ascii="Courier New" w:cs="Courier New" w:eastAsia="Courier New" w:hAnsi="Courier New"/>
+                <w:sz w:val="24"/>
+                <w:szCs w:val="24"/>
+              </w:rPr>
+            </w:pPr>
+            <w:r>
+              <w:rPr>
+                <w:rFonts w:ascii="Courier New" w:cs="Courier New" w:eastAsia="Courier New" w:hAnsi="Courier New"/>
+                <w:sz w:val="24"/>
+                <w:szCs w:val="24"/>
+                <w:rtl w:val="0"/>
+              </w:rPr>
+              <w:t xml:space="preserve">Teste</w:t>
+            </w:r>
+          </w:p>
+        </w:tc>
+        <w:tc>
+          <w:tcPr>
+            <w:vAlign w:val="center"/>
+          </w:tcPr>
+          <w:p>
+            <w:pPr>
+              <w:contextualSpacing w:val="0"/>
+              <w:rPr>
+                <w:rFonts w:ascii="Courier New" w:cs="Courier New" w:eastAsia="Courier New" w:hAnsi="Courier New"/>
+                <w:sz w:val="24"/>
+                <w:szCs w:val="24"/>
+              </w:rPr>
+            </w:pPr>
+            <w:r>
+              <w:rPr>
+                <w:rFonts w:ascii="Courier New" w:cs="Courier New" w:eastAsia="Courier New" w:hAnsi="Courier New"/>
+                <w:sz w:val="24"/>
+                <w:szCs w:val="24"/>
+                <w:rtl w:val="0"/>
+              </w:rPr>
+              <w:t xml:space="preserve">Processo através do qual investiga falhas/bugs tanto a nível de projeto quanto a nível de código</w:t>
+            </w:r>
+          </w:p>
+        </w:tc>
+        <w:tc>
+          <w:tcPr>
+            <w:vAlign w:val="center"/>
+          </w:tcPr>
+          <w:p>
+            <w:pPr>
+              <w:contextualSpacing w:val="0"/>
+              <w:rPr>
+                <w:rFonts w:ascii="Courier New" w:cs="Courier New" w:eastAsia="Courier New" w:hAnsi="Courier New"/>
+                <w:sz w:val="24"/>
+                <w:szCs w:val="24"/>
+              </w:rPr>
+            </w:pPr>
+            <w:r>
+              <w:rPr>
+                <w:rFonts w:ascii="Courier New" w:cs="Courier New" w:eastAsia="Courier New" w:hAnsi="Courier New"/>
+                <w:sz w:val="24"/>
+                <w:szCs w:val="24"/>
+                <w:rtl w:val="0"/>
+              </w:rPr>
+              <w:t xml:space="preserve">Plano de teste de software, teste de unidade, integração, de sistema e aceitação</w:t>
+            </w:r>
+          </w:p>
+        </w:tc>
+      </w:tr>
+      <w:tr>
+        <w:tc>
+          <w:tcPr/>
+          <w:p>
+            <w:pPr>
+              <w:contextualSpacing w:val="0"/>
+              <w:rPr>
+                <w:rFonts w:ascii="Courier New" w:cs="Courier New" w:eastAsia="Courier New" w:hAnsi="Courier New"/>
+                <w:b w:val="1"/>
+                <w:sz w:val="24"/>
+                <w:szCs w:val="24"/>
+              </w:rPr>
+            </w:pPr>
+            <w:r>
+              <w:rPr>
+                <w:rFonts w:ascii="Courier New" w:cs="Courier New" w:eastAsia="Courier New" w:hAnsi="Courier New"/>
+                <w:b w:val="1"/>
+                <w:sz w:val="24"/>
+                <w:szCs w:val="24"/>
+                <w:rtl w:val="0"/>
+              </w:rPr>
               <w:t xml:space="preserve">5.</w:t>
             </w:r>
           </w:p>
@@ -3091,8 +3477,12 @@
             </w:pPr>
             <w:r>
               <w:rPr>
-                <w:rtl w:val="0"/>
-              </w:rPr>
+                <w:rFonts w:ascii="Courier New" w:cs="Courier New" w:eastAsia="Courier New" w:hAnsi="Courier New"/>
+                <w:sz w:val="24"/>
+                <w:szCs w:val="24"/>
+                <w:rtl w:val="0"/>
+              </w:rPr>
+              <w:t xml:space="preserve">-</w:t>
             </w:r>
           </w:p>
         </w:tc>
@@ -3117,6 +3507,198 @@
                 <w:rtl w:val="0"/>
               </w:rPr>
               <w:t xml:space="preserve">Quando todos os artefatos estiverem feitos e validado pelo gestor (PO)</w:t>
+            </w:r>
+          </w:p>
+        </w:tc>
+      </w:tr>
+      <w:tr>
+        <w:tc>
+          <w:tcPr/>
+          <w:p>
+            <w:pPr>
+              <w:contextualSpacing w:val="0"/>
+              <w:rPr>
+                <w:rFonts w:ascii="Courier New" w:cs="Courier New" w:eastAsia="Courier New" w:hAnsi="Courier New"/>
+                <w:b w:val="1"/>
+                <w:sz w:val="24"/>
+                <w:szCs w:val="24"/>
+              </w:rPr>
+            </w:pPr>
+            <w:r>
+              <w:rPr>
+                <w:rFonts w:ascii="Courier New" w:cs="Courier New" w:eastAsia="Courier New" w:hAnsi="Courier New"/>
+                <w:b w:val="1"/>
+                <w:sz w:val="24"/>
+                <w:szCs w:val="24"/>
+                <w:rtl w:val="0"/>
+              </w:rPr>
+              <w:t xml:space="preserve">5.1</w:t>
+            </w:r>
+          </w:p>
+        </w:tc>
+        <w:tc>
+          <w:tcPr/>
+          <w:p>
+            <w:pPr>
+              <w:contextualSpacing w:val="0"/>
+              <w:rPr>
+                <w:rFonts w:ascii="Courier New" w:cs="Courier New" w:eastAsia="Courier New" w:hAnsi="Courier New"/>
+                <w:sz w:val="24"/>
+                <w:szCs w:val="24"/>
+              </w:rPr>
+            </w:pPr>
+            <w:r>
+              <w:rPr>
+                <w:rFonts w:ascii="Courier New" w:cs="Courier New" w:eastAsia="Courier New" w:hAnsi="Courier New"/>
+                <w:sz w:val="24"/>
+                <w:szCs w:val="24"/>
+                <w:rtl w:val="0"/>
+              </w:rPr>
+              <w:t xml:space="preserve">Termo de aceite do Projeto</w:t>
+            </w:r>
+          </w:p>
+        </w:tc>
+        <w:tc>
+          <w:tcPr>
+            <w:vAlign w:val="center"/>
+          </w:tcPr>
+          <w:p>
+            <w:pPr>
+              <w:contextualSpacing w:val="0"/>
+              <w:rPr>
+                <w:rFonts w:ascii="Courier New" w:cs="Courier New" w:eastAsia="Courier New" w:hAnsi="Courier New"/>
+                <w:sz w:val="24"/>
+                <w:szCs w:val="24"/>
+              </w:rPr>
+            </w:pPr>
+            <w:r>
+              <w:rPr>
+                <w:rFonts w:ascii="Courier New" w:cs="Courier New" w:eastAsia="Courier New" w:hAnsi="Courier New"/>
+                <w:sz w:val="24"/>
+                <w:szCs w:val="24"/>
+                <w:rtl w:val="0"/>
+              </w:rPr>
+              <w:t xml:space="preserve">Formalização do encerramento do projeto </w:t>
+            </w:r>
+          </w:p>
+        </w:tc>
+        <w:tc>
+          <w:tcPr>
+            <w:vAlign w:val="center"/>
+          </w:tcPr>
+          <w:p>
+            <w:pPr>
+              <w:contextualSpacing w:val="0"/>
+              <w:rPr>
+                <w:rFonts w:ascii="Courier New" w:cs="Courier New" w:eastAsia="Courier New" w:hAnsi="Courier New"/>
+                <w:sz w:val="24"/>
+                <w:szCs w:val="24"/>
+              </w:rPr>
+            </w:pPr>
+            <w:r>
+              <w:rPr>
+                <w:rFonts w:ascii="Courier New" w:cs="Courier New" w:eastAsia="Courier New" w:hAnsi="Courier New"/>
+                <w:sz w:val="24"/>
+                <w:szCs w:val="24"/>
+                <w:rtl w:val="0"/>
+              </w:rPr>
+              <w:t xml:space="preserve">Termo de aceite do Projeto</w:t>
+            </w:r>
+          </w:p>
+        </w:tc>
+      </w:tr>
+      <w:tr>
+        <w:tc>
+          <w:tcPr/>
+          <w:p>
+            <w:pPr>
+              <w:contextualSpacing w:val="0"/>
+              <w:rPr>
+                <w:rFonts w:ascii="Courier New" w:cs="Courier New" w:eastAsia="Courier New" w:hAnsi="Courier New"/>
+                <w:b w:val="1"/>
+                <w:sz w:val="24"/>
+                <w:szCs w:val="24"/>
+              </w:rPr>
+            </w:pPr>
+            <w:r>
+              <w:rPr>
+                <w:rFonts w:ascii="Courier New" w:cs="Courier New" w:eastAsia="Courier New" w:hAnsi="Courier New"/>
+                <w:b w:val="1"/>
+                <w:sz w:val="24"/>
+                <w:szCs w:val="24"/>
+                <w:rtl w:val="0"/>
+              </w:rPr>
+              <w:t xml:space="preserve">5.2</w:t>
+            </w:r>
+          </w:p>
+        </w:tc>
+        <w:tc>
+          <w:tcPr/>
+          <w:p>
+            <w:pPr>
+              <w:contextualSpacing w:val="0"/>
+              <w:rPr>
+                <w:rFonts w:ascii="Courier New" w:cs="Courier New" w:eastAsia="Courier New" w:hAnsi="Courier New"/>
+                <w:sz w:val="24"/>
+                <w:szCs w:val="24"/>
+              </w:rPr>
+            </w:pPr>
+            <w:r>
+              <w:rPr>
+                <w:rFonts w:ascii="Courier New" w:cs="Courier New" w:eastAsia="Courier New" w:hAnsi="Courier New"/>
+                <w:sz w:val="24"/>
+                <w:szCs w:val="24"/>
+                <w:rtl w:val="0"/>
+              </w:rPr>
+              <w:t xml:space="preserve">Lições aprendidas</w:t>
+            </w:r>
+          </w:p>
+        </w:tc>
+        <w:tc>
+          <w:tcPr>
+            <w:vAlign w:val="center"/>
+          </w:tcPr>
+          <w:p>
+            <w:pPr>
+              <w:contextualSpacing w:val="0"/>
+              <w:rPr>
+                <w:rFonts w:ascii="Courier New" w:cs="Courier New" w:eastAsia="Courier New" w:hAnsi="Courier New"/>
+                <w:sz w:val="24"/>
+                <w:szCs w:val="24"/>
+              </w:rPr>
+            </w:pPr>
+            <w:r>
+              <w:rPr>
+                <w:rFonts w:ascii="Courier New" w:cs="Courier New" w:eastAsia="Courier New" w:hAnsi="Courier New"/>
+                <w:sz w:val="24"/>
+                <w:szCs w:val="24"/>
+                <w:rtl w:val="0"/>
+              </w:rPr>
+              <w:t xml:space="preserve">Conjunto dos principais problemas enfrentados, assim como recomendações para melhorias e por fim as análise das variações do projeto </w:t>
+            </w:r>
+          </w:p>
+        </w:tc>
+        <w:tc>
+          <w:tcPr>
+            <w:vAlign w:val="center"/>
+          </w:tcPr>
+          <w:p>
+            <w:pPr>
+              <w:contextualSpacing w:val="0"/>
+              <w:rPr>
+                <w:rFonts w:ascii="Courier New" w:cs="Courier New" w:eastAsia="Courier New" w:hAnsi="Courier New"/>
+                <w:sz w:val="24"/>
+                <w:szCs w:val="24"/>
+              </w:rPr>
+            </w:pPr>
+            <w:r>
+              <w:rPr>
+                <w:rFonts w:ascii="Courier New" w:cs="Courier New" w:eastAsia="Courier New" w:hAnsi="Courier New"/>
+                <w:sz w:val="24"/>
+                <w:szCs w:val="24"/>
+                <w:rtl w:val="0"/>
+              </w:rPr>
+              <w:t xml:space="preserve">Formalização (documentação) das lições aprendidas</w:t>
             </w:r>
           </w:p>
         </w:tc>

</xml_diff>